<commit_message>
change in data structure my notes
</commit_message>
<xml_diff>
--- a/SEM1/DATA_STRUCTURE/unit-1/my_note.docx
+++ b/SEM1/DATA_STRUCTURE/unit-1/my_note.docx
@@ -7298,6 +7298,337 @@
     </w:p>
     <w:p>
       <w:pPr>
+        <w:rPr>
+          <w:color w:val="FFFFFF" w:themeColor="background1"/>
+          <w:sz w:val="28"/>
+          <w:szCs w:val="28"/>
+        </w:rPr>
+      </w:pPr>
+    </w:p>
+    <w:p>
+      <w:pPr>
+        <w:pStyle w:val="ListParagraph"/>
+        <w:numPr>
+          <w:ilvl w:val="0"/>
+          <w:numId w:val="8"/>
+        </w:numPr>
+        <w:rPr>
+          <w:color w:val="FFFFFF" w:themeColor="background1"/>
+          <w:sz w:val="36"/>
+          <w:szCs w:val="36"/>
+        </w:rPr>
+      </w:pPr>
+      <w:r>
+        <w:rPr>
+          <w:b/>
+          <w:bCs/>
+          <w:color w:val="FFFFFF" w:themeColor="background1"/>
+          <w:sz w:val="36"/>
+          <w:szCs w:val="36"/>
+          <w:u w:val="single"/>
+        </w:rPr>
+        <w:t xml:space="preserve">Importance of </w:t>
+      </w:r>
+      <w:proofErr w:type="spellStart"/>
+      <w:r>
+        <w:rPr>
+          <w:b/>
+          <w:bCs/>
+          <w:color w:val="FFFFFF" w:themeColor="background1"/>
+          <w:sz w:val="36"/>
+          <w:szCs w:val="36"/>
+          <w:u w:val="single"/>
+        </w:rPr>
+        <w:t>alogorithm</w:t>
+      </w:r>
+      <w:proofErr w:type="spellEnd"/>
+      <w:r>
+        <w:rPr>
+          <w:b/>
+          <w:bCs/>
+          <w:color w:val="FFFFFF" w:themeColor="background1"/>
+          <w:sz w:val="36"/>
+          <w:szCs w:val="36"/>
+          <w:u w:val="single"/>
+        </w:rPr>
+        <w:t xml:space="preserve"> analysis</w:t>
+      </w:r>
+    </w:p>
+    <w:p>
+      <w:pPr>
+        <w:pStyle w:val="ListParagraph"/>
+        <w:numPr>
+          <w:ilvl w:val="0"/>
+          <w:numId w:val="17"/>
+        </w:numPr>
+        <w:rPr>
+          <w:color w:val="FFFFFF" w:themeColor="background1"/>
+          <w:sz w:val="28"/>
+          <w:szCs w:val="28"/>
+        </w:rPr>
+      </w:pPr>
+      <w:r>
+        <w:rPr>
+          <w:color w:val="FFFFFF" w:themeColor="background1"/>
+          <w:sz w:val="28"/>
+          <w:szCs w:val="28"/>
+        </w:rPr>
+        <w:t>Efficiency measurement:</w:t>
+      </w:r>
+    </w:p>
+    <w:p>
+      <w:pPr>
+        <w:pStyle w:val="ListParagraph"/>
+        <w:numPr>
+          <w:ilvl w:val="1"/>
+          <w:numId w:val="8"/>
+        </w:numPr>
+        <w:rPr>
+          <w:color w:val="FFFFFF" w:themeColor="background1"/>
+          <w:sz w:val="28"/>
+          <w:szCs w:val="28"/>
+        </w:rPr>
+      </w:pPr>
+      <w:r>
+        <w:rPr>
+          <w:color w:val="FFFFFF" w:themeColor="background1"/>
+          <w:sz w:val="28"/>
+          <w:szCs w:val="28"/>
+        </w:rPr>
+        <w:t>Algorithm analysis helps to measure how efficiently an algorithm performs in terms of execution time and memory usage.</w:t>
+      </w:r>
+    </w:p>
+    <w:p>
+      <w:pPr>
+        <w:pStyle w:val="ListParagraph"/>
+        <w:numPr>
+          <w:ilvl w:val="1"/>
+          <w:numId w:val="8"/>
+        </w:numPr>
+        <w:rPr>
+          <w:color w:val="FFFFFF" w:themeColor="background1"/>
+          <w:sz w:val="28"/>
+          <w:szCs w:val="28"/>
+        </w:rPr>
+      </w:pPr>
+      <w:r>
+        <w:rPr>
+          <w:color w:val="FFFFFF" w:themeColor="background1"/>
+          <w:sz w:val="28"/>
+          <w:szCs w:val="28"/>
+        </w:rPr>
+        <w:t xml:space="preserve">Efficient algorithm </w:t>
+      </w:r>
+      <w:proofErr w:type="gramStart"/>
+      <w:r>
+        <w:rPr>
+          <w:color w:val="FFFFFF" w:themeColor="background1"/>
+          <w:sz w:val="28"/>
+          <w:szCs w:val="28"/>
+        </w:rPr>
+        <w:t>are</w:t>
+      </w:r>
+      <w:proofErr w:type="gramEnd"/>
+      <w:r>
+        <w:rPr>
+          <w:color w:val="FFFFFF" w:themeColor="background1"/>
+          <w:sz w:val="28"/>
+          <w:szCs w:val="28"/>
+        </w:rPr>
+        <w:t xml:space="preserve"> faster and require fewer resources.</w:t>
+      </w:r>
+    </w:p>
+    <w:p>
+      <w:pPr>
+        <w:pStyle w:val="ListParagraph"/>
+        <w:numPr>
+          <w:ilvl w:val="1"/>
+          <w:numId w:val="8"/>
+        </w:numPr>
+        <w:rPr>
+          <w:color w:val="FFFFFF" w:themeColor="background1"/>
+          <w:sz w:val="28"/>
+          <w:szCs w:val="28"/>
+        </w:rPr>
+      </w:pPr>
+      <w:r>
+        <w:rPr>
+          <w:color w:val="FFFFFF" w:themeColor="background1"/>
+          <w:sz w:val="28"/>
+          <w:szCs w:val="28"/>
+        </w:rPr>
+        <w:t>Ex. Comparing sorting algorithms like bubble sort and quick sort helps us see that Quick sort is more efficient for large data sets.</w:t>
+      </w:r>
+    </w:p>
+    <w:p>
+      <w:pPr>
+        <w:pStyle w:val="ListParagraph"/>
+        <w:numPr>
+          <w:ilvl w:val="0"/>
+          <w:numId w:val="17"/>
+        </w:numPr>
+        <w:rPr>
+          <w:color w:val="FFFFFF" w:themeColor="background1"/>
+          <w:sz w:val="28"/>
+          <w:szCs w:val="28"/>
+        </w:rPr>
+      </w:pPr>
+      <w:r>
+        <w:rPr>
+          <w:color w:val="FFFFFF" w:themeColor="background1"/>
+          <w:sz w:val="28"/>
+          <w:szCs w:val="28"/>
+        </w:rPr>
+        <w:t>Optimization</w:t>
+      </w:r>
+    </w:p>
+    <w:p>
+      <w:pPr>
+        <w:pStyle w:val="ListParagraph"/>
+        <w:numPr>
+          <w:ilvl w:val="1"/>
+          <w:numId w:val="8"/>
+        </w:numPr>
+        <w:rPr>
+          <w:color w:val="FFFFFF" w:themeColor="background1"/>
+          <w:sz w:val="28"/>
+          <w:szCs w:val="28"/>
+        </w:rPr>
+      </w:pPr>
+      <w:r>
+        <w:rPr>
+          <w:color w:val="FFFFFF" w:themeColor="background1"/>
+          <w:sz w:val="28"/>
+          <w:szCs w:val="28"/>
+        </w:rPr>
+        <w:t>By analysing an algorithm, er can optimize it – that is, improve its performance by reducing the time and space complexity.</w:t>
+      </w:r>
+    </w:p>
+    <w:p>
+      <w:pPr>
+        <w:pStyle w:val="ListParagraph"/>
+        <w:numPr>
+          <w:ilvl w:val="1"/>
+          <w:numId w:val="8"/>
+        </w:numPr>
+        <w:rPr>
+          <w:color w:val="FFFFFF" w:themeColor="background1"/>
+          <w:sz w:val="28"/>
+          <w:szCs w:val="28"/>
+        </w:rPr>
+      </w:pPr>
+      <w:r>
+        <w:rPr>
+          <w:color w:val="FFFFFF" w:themeColor="background1"/>
+          <w:sz w:val="28"/>
+          <w:szCs w:val="28"/>
+        </w:rPr>
+        <w:t>This helps in developing high-performance applications.</w:t>
+      </w:r>
+    </w:p>
+    <w:p>
+      <w:pPr>
+        <w:pStyle w:val="ListParagraph"/>
+        <w:numPr>
+          <w:ilvl w:val="1"/>
+          <w:numId w:val="8"/>
+        </w:numPr>
+        <w:rPr>
+          <w:color w:val="FFFFFF" w:themeColor="background1"/>
+          <w:sz w:val="28"/>
+          <w:szCs w:val="28"/>
+        </w:rPr>
+      </w:pPr>
+      <w:r>
+        <w:rPr>
+          <w:color w:val="FFFFFF" w:themeColor="background1"/>
+          <w:sz w:val="28"/>
+          <w:szCs w:val="28"/>
+        </w:rPr>
+        <w:t>Ex, improving a loop or using a better data structure can make a program rum much faster.</w:t>
+      </w:r>
+    </w:p>
+    <w:p>
+      <w:pPr>
+        <w:pStyle w:val="ListParagraph"/>
+        <w:numPr>
+          <w:ilvl w:val="0"/>
+          <w:numId w:val="17"/>
+        </w:numPr>
+        <w:rPr>
+          <w:color w:val="FFFFFF" w:themeColor="background1"/>
+          <w:sz w:val="28"/>
+          <w:szCs w:val="28"/>
+        </w:rPr>
+      </w:pPr>
+      <w:r>
+        <w:rPr>
+          <w:color w:val="FFFFFF" w:themeColor="background1"/>
+          <w:sz w:val="28"/>
+          <w:szCs w:val="28"/>
+        </w:rPr>
+        <w:t>Resource Utilization</w:t>
+      </w:r>
+    </w:p>
+    <w:p>
+      <w:pPr>
+        <w:pStyle w:val="ListParagraph"/>
+        <w:numPr>
+          <w:ilvl w:val="1"/>
+          <w:numId w:val="8"/>
+        </w:numPr>
+        <w:rPr>
+          <w:color w:val="FFFFFF" w:themeColor="background1"/>
+          <w:sz w:val="28"/>
+          <w:szCs w:val="28"/>
+        </w:rPr>
+      </w:pPr>
+      <w:r>
+        <w:rPr>
+          <w:color w:val="FFFFFF" w:themeColor="background1"/>
+          <w:sz w:val="28"/>
+          <w:szCs w:val="28"/>
+        </w:rPr>
+        <w:t xml:space="preserve">Algorithm analysis helps to understand how much memory, CPU time, and other </w:t>
+      </w:r>
+      <w:r>
+        <w:rPr>
+          <w:color w:val="FFFFFF" w:themeColor="background1"/>
+          <w:sz w:val="28"/>
+          <w:szCs w:val="28"/>
+        </w:rPr>
+        <w:t>resources an algorithm consumes.</w:t>
+      </w:r>
+    </w:p>
+    <w:p>
+      <w:pPr>
+        <w:pStyle w:val="ListParagraph"/>
+        <w:numPr>
+          <w:ilvl w:val="1"/>
+          <w:numId w:val="8"/>
+        </w:numPr>
+        <w:rPr>
+          <w:color w:val="FFFFFF" w:themeColor="background1"/>
+          <w:sz w:val="28"/>
+          <w:szCs w:val="28"/>
+        </w:rPr>
+      </w:pPr>
+      <w:r>
+        <w:rPr>
+          <w:color w:val="FFFFFF" w:themeColor="background1"/>
+          <w:sz w:val="28"/>
+          <w:szCs w:val="28"/>
+        </w:rPr>
+        <w:t xml:space="preserve">This ensures that the algorithm can run smoothly even on systems with limited resources. </w:t>
+      </w:r>
+    </w:p>
+    <w:p>
+      <w:pPr>
+        <w:pStyle w:val="ListParagraph"/>
+        <w:numPr>
+          <w:ilvl w:val="0"/>
+          <w:numId w:val="17"/>
+        </w:numPr>
         <w:rPr>
           <w:color w:val="FFFFFF" w:themeColor="background1"/>
           <w:sz w:val="28"/>
@@ -7543,6 +7874,95 @@
     </w:lvl>
   </w:abstractNum>
   <w:abstractNum w:abstractNumId="2" w15:restartNumberingAfterBreak="0">
+    <w:nsid w:val="153259C7"/>
+    <w:multiLevelType w:val="hybridMultilevel"/>
+    <w:tmpl w:val="319A6EE4"/>
+    <w:lvl w:ilvl="0" w:tplc="40090011">
+      <w:start w:val="1"/>
+      <w:numFmt w:val="decimal"/>
+      <w:lvlText w:val="%1)"/>
+      <w:lvlJc w:val="left"/>
+      <w:pPr>
+        <w:ind w:left="720" w:hanging="360"/>
+      </w:pPr>
+      <w:rPr>
+        <w:rFonts w:hint="default"/>
+      </w:rPr>
+    </w:lvl>
+    <w:lvl w:ilvl="1" w:tplc="40090019">
+      <w:start w:val="1"/>
+      <w:numFmt w:val="lowerLetter"/>
+      <w:lvlText w:val="%2."/>
+      <w:lvlJc w:val="left"/>
+      <w:pPr>
+        <w:ind w:left="1440" w:hanging="360"/>
+      </w:pPr>
+    </w:lvl>
+    <w:lvl w:ilvl="2" w:tplc="4009001B" w:tentative="1">
+      <w:start w:val="1"/>
+      <w:numFmt w:val="lowerRoman"/>
+      <w:lvlText w:val="%3."/>
+      <w:lvlJc w:val="right"/>
+      <w:pPr>
+        <w:ind w:left="2160" w:hanging="180"/>
+      </w:pPr>
+    </w:lvl>
+    <w:lvl w:ilvl="3" w:tplc="4009000F" w:tentative="1">
+      <w:start w:val="1"/>
+      <w:numFmt w:val="decimal"/>
+      <w:lvlText w:val="%4."/>
+      <w:lvlJc w:val="left"/>
+      <w:pPr>
+        <w:ind w:left="2880" w:hanging="360"/>
+      </w:pPr>
+    </w:lvl>
+    <w:lvl w:ilvl="4" w:tplc="40090019" w:tentative="1">
+      <w:start w:val="1"/>
+      <w:numFmt w:val="lowerLetter"/>
+      <w:lvlText w:val="%5."/>
+      <w:lvlJc w:val="left"/>
+      <w:pPr>
+        <w:ind w:left="3600" w:hanging="360"/>
+      </w:pPr>
+    </w:lvl>
+    <w:lvl w:ilvl="5" w:tplc="4009001B" w:tentative="1">
+      <w:start w:val="1"/>
+      <w:numFmt w:val="lowerRoman"/>
+      <w:lvlText w:val="%6."/>
+      <w:lvlJc w:val="right"/>
+      <w:pPr>
+        <w:ind w:left="4320" w:hanging="180"/>
+      </w:pPr>
+    </w:lvl>
+    <w:lvl w:ilvl="6" w:tplc="4009000F" w:tentative="1">
+      <w:start w:val="1"/>
+      <w:numFmt w:val="decimal"/>
+      <w:lvlText w:val="%7."/>
+      <w:lvlJc w:val="left"/>
+      <w:pPr>
+        <w:ind w:left="5040" w:hanging="360"/>
+      </w:pPr>
+    </w:lvl>
+    <w:lvl w:ilvl="7" w:tplc="40090019" w:tentative="1">
+      <w:start w:val="1"/>
+      <w:numFmt w:val="lowerLetter"/>
+      <w:lvlText w:val="%8."/>
+      <w:lvlJc w:val="left"/>
+      <w:pPr>
+        <w:ind w:left="5760" w:hanging="360"/>
+      </w:pPr>
+    </w:lvl>
+    <w:lvl w:ilvl="8" w:tplc="4009001B" w:tentative="1">
+      <w:start w:val="1"/>
+      <w:numFmt w:val="lowerRoman"/>
+      <w:lvlText w:val="%9."/>
+      <w:lvlJc w:val="right"/>
+      <w:pPr>
+        <w:ind w:left="6480" w:hanging="180"/>
+      </w:pPr>
+    </w:lvl>
+  </w:abstractNum>
+  <w:abstractNum w:abstractNumId="3" w15:restartNumberingAfterBreak="0">
     <w:nsid w:val="1C413095"/>
     <w:multiLevelType w:val="hybridMultilevel"/>
     <w:tmpl w:val="D0085980"/>
@@ -7631,7 +8051,7 @@
       </w:pPr>
     </w:lvl>
   </w:abstractNum>
-  <w:abstractNum w:abstractNumId="3" w15:restartNumberingAfterBreak="0">
+  <w:abstractNum w:abstractNumId="4" w15:restartNumberingAfterBreak="0">
     <w:nsid w:val="1FF815B4"/>
     <w:multiLevelType w:val="hybridMultilevel"/>
     <w:tmpl w:val="4A724652"/>
@@ -7720,7 +8140,7 @@
       </w:pPr>
     </w:lvl>
   </w:abstractNum>
-  <w:abstractNum w:abstractNumId="4" w15:restartNumberingAfterBreak="0">
+  <w:abstractNum w:abstractNumId="5" w15:restartNumberingAfterBreak="0">
     <w:nsid w:val="25375EAD"/>
     <w:multiLevelType w:val="hybridMultilevel"/>
     <w:tmpl w:val="F13AE6C6"/>
@@ -7809,7 +8229,7 @@
       </w:pPr>
     </w:lvl>
   </w:abstractNum>
-  <w:abstractNum w:abstractNumId="5" w15:restartNumberingAfterBreak="0">
+  <w:abstractNum w:abstractNumId="6" w15:restartNumberingAfterBreak="0">
     <w:nsid w:val="25BB279F"/>
     <w:multiLevelType w:val="hybridMultilevel"/>
     <w:tmpl w:val="FAB82616"/>
@@ -7898,7 +8318,7 @@
       </w:pPr>
     </w:lvl>
   </w:abstractNum>
-  <w:abstractNum w:abstractNumId="6" w15:restartNumberingAfterBreak="0">
+  <w:abstractNum w:abstractNumId="7" w15:restartNumberingAfterBreak="0">
     <w:nsid w:val="32FD501B"/>
     <w:multiLevelType w:val="hybridMultilevel"/>
     <w:tmpl w:val="6F6265CC"/>
@@ -8010,7 +8430,7 @@
       </w:rPr>
     </w:lvl>
   </w:abstractNum>
-  <w:abstractNum w:abstractNumId="7" w15:restartNumberingAfterBreak="0">
+  <w:abstractNum w:abstractNumId="8" w15:restartNumberingAfterBreak="0">
     <w:nsid w:val="47E272CC"/>
     <w:multiLevelType w:val="hybridMultilevel"/>
     <w:tmpl w:val="A29E272A"/>
@@ -8099,7 +8519,7 @@
       </w:pPr>
     </w:lvl>
   </w:abstractNum>
-  <w:abstractNum w:abstractNumId="8" w15:restartNumberingAfterBreak="0">
+  <w:abstractNum w:abstractNumId="9" w15:restartNumberingAfterBreak="0">
     <w:nsid w:val="4BB52EF1"/>
     <w:multiLevelType w:val="hybridMultilevel"/>
     <w:tmpl w:val="4392B95A"/>
@@ -8188,7 +8608,7 @@
       </w:pPr>
     </w:lvl>
   </w:abstractNum>
-  <w:abstractNum w:abstractNumId="9" w15:restartNumberingAfterBreak="0">
+  <w:abstractNum w:abstractNumId="10" w15:restartNumberingAfterBreak="0">
     <w:nsid w:val="4BC76846"/>
     <w:multiLevelType w:val="hybridMultilevel"/>
     <w:tmpl w:val="81507D58"/>
@@ -8300,7 +8720,7 @@
       </w:rPr>
     </w:lvl>
   </w:abstractNum>
-  <w:abstractNum w:abstractNumId="10" w15:restartNumberingAfterBreak="0">
+  <w:abstractNum w:abstractNumId="11" w15:restartNumberingAfterBreak="0">
     <w:nsid w:val="52A0179E"/>
     <w:multiLevelType w:val="hybridMultilevel"/>
     <w:tmpl w:val="34782D08"/>
@@ -8412,7 +8832,7 @@
       </w:rPr>
     </w:lvl>
   </w:abstractNum>
-  <w:abstractNum w:abstractNumId="11" w15:restartNumberingAfterBreak="0">
+  <w:abstractNum w:abstractNumId="12" w15:restartNumberingAfterBreak="0">
     <w:nsid w:val="68901FB5"/>
     <w:multiLevelType w:val="hybridMultilevel"/>
     <w:tmpl w:val="EBB63564"/>
@@ -8501,7 +8921,7 @@
       </w:pPr>
     </w:lvl>
   </w:abstractNum>
-  <w:abstractNum w:abstractNumId="12" w15:restartNumberingAfterBreak="0">
+  <w:abstractNum w:abstractNumId="13" w15:restartNumberingAfterBreak="0">
     <w:nsid w:val="6C5376DD"/>
     <w:multiLevelType w:val="hybridMultilevel"/>
     <w:tmpl w:val="95D462FA"/>
@@ -8614,7 +9034,7 @@
       </w:rPr>
     </w:lvl>
   </w:abstractNum>
-  <w:abstractNum w:abstractNumId="13" w15:restartNumberingAfterBreak="0">
+  <w:abstractNum w:abstractNumId="14" w15:restartNumberingAfterBreak="0">
     <w:nsid w:val="6C706058"/>
     <w:multiLevelType w:val="hybridMultilevel"/>
     <w:tmpl w:val="4F4EFB2A"/>
@@ -8727,7 +9147,7 @@
       </w:rPr>
     </w:lvl>
   </w:abstractNum>
-  <w:abstractNum w:abstractNumId="14" w15:restartNumberingAfterBreak="0">
+  <w:abstractNum w:abstractNumId="15" w15:restartNumberingAfterBreak="0">
     <w:nsid w:val="7E41666F"/>
     <w:multiLevelType w:val="hybridMultilevel"/>
     <w:tmpl w:val="FC76E24E"/>
@@ -8817,7 +9237,7 @@
       </w:pPr>
     </w:lvl>
   </w:abstractNum>
-  <w:abstractNum w:abstractNumId="15" w15:restartNumberingAfterBreak="0">
+  <w:abstractNum w:abstractNumId="16" w15:restartNumberingAfterBreak="0">
     <w:nsid w:val="7E497788"/>
     <w:multiLevelType w:val="hybridMultilevel"/>
     <w:tmpl w:val="169E19CA"/>
@@ -8931,52 +9351,55 @@
     </w:lvl>
   </w:abstractNum>
   <w:num w:numId="1" w16cid:durableId="1023701883">
-    <w:abstractNumId w:val="4"/>
+    <w:abstractNumId w:val="5"/>
   </w:num>
   <w:num w:numId="2" w16cid:durableId="821460770">
-    <w:abstractNumId w:val="15"/>
+    <w:abstractNumId w:val="16"/>
   </w:num>
   <w:num w:numId="3" w16cid:durableId="229848405">
-    <w:abstractNumId w:val="13"/>
+    <w:abstractNumId w:val="14"/>
   </w:num>
   <w:num w:numId="4" w16cid:durableId="1702589333">
-    <w:abstractNumId w:val="14"/>
+    <w:abstractNumId w:val="15"/>
   </w:num>
   <w:num w:numId="5" w16cid:durableId="110131598">
     <w:abstractNumId w:val="0"/>
   </w:num>
   <w:num w:numId="6" w16cid:durableId="756710934">
-    <w:abstractNumId w:val="12"/>
+    <w:abstractNumId w:val="13"/>
   </w:num>
   <w:num w:numId="7" w16cid:durableId="1048143284">
-    <w:abstractNumId w:val="9"/>
+    <w:abstractNumId w:val="10"/>
   </w:num>
   <w:num w:numId="8" w16cid:durableId="1412197027">
-    <w:abstractNumId w:val="6"/>
+    <w:abstractNumId w:val="7"/>
   </w:num>
   <w:num w:numId="9" w16cid:durableId="677468805">
     <w:abstractNumId w:val="1"/>
   </w:num>
   <w:num w:numId="10" w16cid:durableId="1943956540">
-    <w:abstractNumId w:val="10"/>
+    <w:abstractNumId w:val="11"/>
   </w:num>
   <w:num w:numId="11" w16cid:durableId="1756055699">
-    <w:abstractNumId w:val="5"/>
+    <w:abstractNumId w:val="6"/>
   </w:num>
   <w:num w:numId="12" w16cid:durableId="1782803333">
-    <w:abstractNumId w:val="11"/>
+    <w:abstractNumId w:val="12"/>
   </w:num>
   <w:num w:numId="13" w16cid:durableId="555356289">
+    <w:abstractNumId w:val="9"/>
+  </w:num>
+  <w:num w:numId="14" w16cid:durableId="701172940">
     <w:abstractNumId w:val="8"/>
   </w:num>
-  <w:num w:numId="14" w16cid:durableId="701172940">
-    <w:abstractNumId w:val="7"/>
-  </w:num>
   <w:num w:numId="15" w16cid:durableId="2039230786">
-    <w:abstractNumId w:val="2"/>
+    <w:abstractNumId w:val="3"/>
   </w:num>
   <w:num w:numId="16" w16cid:durableId="1979726909">
-    <w:abstractNumId w:val="3"/>
+    <w:abstractNumId w:val="4"/>
+  </w:num>
+  <w:num w:numId="17" w16cid:durableId="104227740">
+    <w:abstractNumId w:val="2"/>
   </w:num>
 </w:numbering>
 </file>

</xml_diff>